<commit_message>
espero que últimas correcciones hasta la fecha
</commit_message>
<xml_diff>
--- a/files/2020_02_25.docx
+++ b/files/2020_02_25.docx
@@ -4153,6 +4153,14 @@
       <w:pPr>
         <w:rPr/>
       </w:pPr>
+      <w:r>
+        <w:rPr>
+          <w:sz w:val="25"/>
+          <w:szCs w:val="25"/>
+          <w:rtl w:val="0"/>
+        </w:rPr>
+        <w:t xml:space="preserve">El señor ESTEBAN BRAVO: Señoras diputadas, señores diputados, como ha hecho el señor Ortega </w:t>
+      </w:r>
       <w:r>
         <w:rPr>
           <w:rtl w:val="0"/>

</xml_diff>